<commit_message>
Update since the trip to Madagascar in December 2018
</commit_message>
<xml_diff>
--- a/journal.docx
+++ b/journal.docx
@@ -7,6 +7,18 @@
         <w:pStyle w:val="Title"/>
       </w:pPr>
       <w:r>
+        <w:t xml:space="preserve">Research</w:t>
+      </w:r>
+      <w:r>
+        <w:t xml:space="preserve"> </w:t>
+      </w:r>
+      <w:r>
+        <w:t xml:space="preserve">Project</w:t>
+      </w:r>
+      <w:r>
+        <w:t xml:space="preserve"> </w:t>
+      </w:r>
+      <w:r>
         <w:t xml:space="preserve">Journal</w:t>
       </w:r>
     </w:p>
@@ -34,23 +46,32 @@
     </w:p>
     <w:p>
       <w:pPr>
+        <w:pStyle w:val="FirstParagraph"/>
+      </w:pPr>
+      <w:r>
+        <w:t xml:space="preserve">My research project under the sabbatical leave started practically in mid-September 2018, because the month of August was spent on getting the clearance to work on USC campus, getting office space within the Walker Institute, and getting access to the USC library and internet system.</w:t>
+      </w:r>
+    </w:p>
+    <w:p>
+      <w:pPr>
         <w:pStyle w:val="Heading2"/>
       </w:pPr>
-      <w:bookmarkStart w:id="20" w:name="september-2018"/>
+      <w:bookmarkStart w:id="21" w:name="september-2018"/>
+      <w:bookmarkEnd w:id="21"/>
       <w:r>
         <w:t xml:space="preserve">September 2018</w:t>
       </w:r>
-      <w:bookmarkEnd w:id="20"/>
-    </w:p>
-    <w:p>
-      <w:pPr>
+    </w:p>
+    <w:p>
+      <w:pPr>
+        <w:pStyle w:val="Compact"/>
         <w:numPr>
           <w:numId w:val="1001"/>
           <w:ilvl w:val="0"/>
         </w:numPr>
       </w:pPr>
       <w:r>
-        <w:t xml:space="preserve">9/16/2018: I restarted this research project with a new r project entitled</w:t>
+        <w:t xml:space="preserve">9/16/2018: I started this research project with a new r project entitled</w:t>
       </w:r>
       <w:r>
         <w:t xml:space="preserve"> </w:t>
@@ -86,7 +107,15 @@
         <w:t xml:space="preserve"> </w:t>
       </w:r>
       <w:r>
-        <w:t xml:space="preserve">in my dropbox. I choose the title</w:t>
+        <w:t xml:space="preserve">in my dropbox.</w:t>
+      </w:r>
+    </w:p>
+    <w:p>
+      <w:pPr>
+        <w:pStyle w:val="FirstParagraph"/>
+      </w:pPr>
+      <w:r>
+        <w:t xml:space="preserve">This new r project was created with a new gitHub repository entitled</w:t>
       </w:r>
       <w:r>
         <w:t xml:space="preserve"> </w:t>
@@ -95,7 +124,7 @@
         <w:t xml:space="preserve">“</w:t>
       </w:r>
       <w:r>
-        <w:t xml:space="preserve">ELUSIVE QUEST</w:t>
+        <w:t xml:space="preserve">ElusiveQuestForPoliticalStabilitty</w:t>
       </w:r>
       <w:r>
         <w:t xml:space="preserve">”</w:t>
@@ -104,7 +133,37 @@
         <w:t xml:space="preserve"> </w:t>
       </w:r>
       <w:r>
-        <w:t xml:space="preserve">to preserve the files I already created in the old project</w:t>
+        <w:t xml:space="preserve">and a version control on git.</w:t>
+      </w:r>
+    </w:p>
+    <w:p>
+      <w:pPr>
+        <w:pStyle w:val="BodyText"/>
+      </w:pPr>
+      <w:r>
+        <w:t xml:space="preserve">. I will start the data collection and cleaning this week, at the same time, I will take a new online course on this subject on DataCamp.</w:t>
+      </w:r>
+    </w:p>
+    <w:p>
+      <w:pPr>
+        <w:numPr>
+          <w:numId w:val="1002"/>
+          <w:ilvl w:val="0"/>
+        </w:numPr>
+      </w:pPr>
+      <w:r>
+        <w:t xml:space="preserve">9/18/2018: completed the course on data importing and cleaning on DataCamp.</w:t>
+      </w:r>
+    </w:p>
+    <w:p>
+      <w:pPr>
+        <w:numPr>
+          <w:numId w:val="1002"/>
+          <w:ilvl w:val="0"/>
+        </w:numPr>
+      </w:pPr>
+      <w:r>
+        <w:t xml:space="preserve">9/19/2018: I realized that I still need to learn how to download, read and save qualitative data (news, reports and analysis on conflicts) in r. So I decided to take another course on</w:t>
       </w:r>
       <w:r>
         <w:t xml:space="preserve"> </w:t>
@@ -113,72 +172,12 @@
         <w:t xml:space="preserve">“</w:t>
       </w:r>
       <w:r>
-        <w:t xml:space="preserve">ELUSIVE QUEST FOR POLITICAL STABILITY’.</w:t>
-      </w:r>
-      <w:r>
-        <w:t xml:space="preserve"> </w:t>
-      </w:r>
-      <w:r>
-        <w:t xml:space="preserve">This new r project was created with a new gitHub repository entitled</w:t>
+        <w:t xml:space="preserve">Working with Web Data in R</w:t>
       </w:r>
       <w:r>
         <w:t xml:space="preserve">”</w:t>
       </w:r>
       <w:r>
-        <w:t xml:space="preserve">ElusiveQuestForPoliticalStabilitty" and a version control on git.</w:t>
-      </w:r>
-    </w:p>
-    <w:p>
-      <w:pPr>
-        <w:numPr>
-          <w:numId w:val="1000"/>
-          <w:ilvl w:val="0"/>
-        </w:numPr>
-      </w:pPr>
-      <w:r>
-        <w:t xml:space="preserve">. I will start the data collection and cleaning this week, at the same time, I will take a new course on this subject on DataCamp.</w:t>
-      </w:r>
-    </w:p>
-    <w:p>
-      <w:pPr>
-        <w:numPr>
-          <w:numId w:val="1001"/>
-          <w:ilvl w:val="0"/>
-        </w:numPr>
-      </w:pPr>
-      <w:r>
-        <w:t xml:space="preserve">9/18/2018: completed the course on data importing and cleaning on DataCamp.</w:t>
-      </w:r>
-      <w:r>
-        <w:br w:type="textWrapping"/>
-      </w:r>
-      <w:r>
-        <w:t xml:space="preserve">Now I need to move to some serious stuff.</w:t>
-      </w:r>
-    </w:p>
-    <w:p>
-      <w:pPr>
-        <w:numPr>
-          <w:numId w:val="1001"/>
-          <w:ilvl w:val="0"/>
-        </w:numPr>
-      </w:pPr>
-      <w:r>
-        <w:t xml:space="preserve">9/19/2018: I realized that I still need to learn how to download, read and save qualitative data (news, reports and analysis on conflicts) in r. So I decided to take another course on</w:t>
-      </w:r>
-      <w:r>
-        <w:t xml:space="preserve"> </w:t>
-      </w:r>
-      <w:r>
-        <w:t xml:space="preserve">“</w:t>
-      </w:r>
-      <w:r>
-        <w:t xml:space="preserve">Working with Web Data in R</w:t>
-      </w:r>
-      <w:r>
-        <w:t xml:space="preserve">”</w:t>
-      </w:r>
-      <w:r>
         <w:t xml:space="preserve"> </w:t>
       </w:r>
       <w:r>
@@ -188,7 +187,7 @@
     <w:p>
       <w:pPr>
         <w:numPr>
-          <w:numId w:val="1001"/>
+          <w:numId w:val="1002"/>
           <w:ilvl w:val="0"/>
         </w:numPr>
       </w:pPr>
@@ -226,7 +225,7 @@
     <w:p>
       <w:pPr>
         <w:numPr>
-          <w:numId w:val="1001"/>
+          <w:numId w:val="1002"/>
           <w:ilvl w:val="0"/>
         </w:numPr>
       </w:pPr>
@@ -237,7 +236,7 @@
     <w:p>
       <w:pPr>
         <w:numPr>
-          <w:numId w:val="1001"/>
+          <w:numId w:val="1002"/>
           <w:ilvl w:val="0"/>
         </w:numPr>
       </w:pPr>
@@ -247,10 +246,7 @@
     </w:p>
     <w:p>
       <w:pPr>
-        <w:numPr>
-          <w:numId w:val="1000"/>
-          <w:ilvl w:val="0"/>
-        </w:numPr>
+        <w:pStyle w:val="FirstParagraph"/>
       </w:pPr>
       <w:r>
         <w:t xml:space="preserve">. But I was not able to open the excel file on Freedom House data from Amanda Edgell (University of Florida). So I asked her to convert the file into csv.</w:t>
@@ -258,8 +254,9 @@
     </w:p>
     <w:p>
       <w:pPr>
-        <w:numPr>
-          <w:numId w:val="1001"/>
+        <w:pStyle w:val="Compact"/>
+        <w:numPr>
+          <w:numId w:val="1003"/>
           <w:ilvl w:val="0"/>
         </w:numPr>
       </w:pPr>
@@ -287,7 +284,7 @@
       <w:r>
         <w:t xml:space="preserve"> </w:t>
       </w:r>
-      <w:hyperlink r:id="rId21">
+      <w:hyperlink r:id="rId22">
         <w:r>
           <w:rPr>
             <w:rStyle w:val="Hyperlink"/>
@@ -301,10 +298,7 @@
     </w:p>
     <w:p>
       <w:pPr>
-        <w:numPr>
-          <w:numId w:val="1000"/>
-          <w:ilvl w:val="0"/>
-        </w:numPr>
+        <w:pStyle w:val="FirstParagraph"/>
       </w:pPr>
       <w:r>
         <w:t xml:space="preserve">. I am now attempting to merge the Freedom House data with the World Bank data and found out that Freedom House does not use any country code and some of the country names are different form those of the World Bank and the UN.</w:t>
@@ -312,10 +306,7 @@
     </w:p>
     <w:p>
       <w:pPr>
-        <w:numPr>
-          <w:numId w:val="1000"/>
-          <w:ilvl w:val="0"/>
-        </w:numPr>
+        <w:pStyle w:val="BodyText"/>
       </w:pPr>
       <w:r>
         <w:t xml:space="preserve">. Standardization of country names and codes.</w:t>
@@ -323,10 +314,7 @@
     </w:p>
     <w:p>
       <w:pPr>
-        <w:numPr>
-          <w:numId w:val="1000"/>
-          <w:ilvl w:val="0"/>
-        </w:numPr>
+        <w:pStyle w:val="BodyText"/>
       </w:pPr>
       <w:r>
         <w:t xml:space="preserve">. Step 1: I created the file</w:t>
@@ -349,10 +337,7 @@
     </w:p>
     <w:p>
       <w:pPr>
-        <w:numPr>
-          <w:numId w:val="1000"/>
-          <w:ilvl w:val="0"/>
-        </w:numPr>
+        <w:pStyle w:val="BodyText"/>
       </w:pPr>
       <w:r>
         <w:t xml:space="preserve">. Step 2: I reviewed Luke’s country names and codes on regions and subregions. I had to change or delete some country names and codes to make Luke’s country names and codes consistent with the World Bank’s country names and codes.</w:t>
@@ -360,10 +345,7 @@
     </w:p>
     <w:p>
       <w:pPr>
-        <w:numPr>
-          <w:numId w:val="1000"/>
-          <w:ilvl w:val="0"/>
-        </w:numPr>
+        <w:pStyle w:val="BodyText"/>
       </w:pPr>
       <w:r>
         <w:t xml:space="preserve">. Step 3: I verified that Freedom House country names correspond to the World Bank country names. I had to change or delete some country names and codes to make Freedom House’s country names and codes consistent with the World Bank’s country names and codes.</w:t>
@@ -372,7 +354,7 @@
     <w:p>
       <w:pPr>
         <w:numPr>
-          <w:numId w:val="1001"/>
+          <w:numId w:val="1004"/>
           <w:ilvl w:val="0"/>
         </w:numPr>
       </w:pPr>
@@ -383,7 +365,7 @@
     <w:p>
       <w:pPr>
         <w:numPr>
-          <w:numId w:val="1001"/>
+          <w:numId w:val="1004"/>
           <w:ilvl w:val="0"/>
         </w:numPr>
       </w:pPr>
@@ -396,13 +378,14 @@
         <w:pStyle w:val="FirstParagraph"/>
       </w:pPr>
       <w:r>
-        <w:t xml:space="preserve">CAMEROON RESEARCH PROJECT (with Ben Bongang)</w:t>
-      </w:r>
-    </w:p>
-    <w:p>
-      <w:pPr>
-        <w:numPr>
-          <w:numId w:val="1002"/>
+        <w:t xml:space="preserve">CAMEROON RESEARCH PROJECT (with Ben Bongang, Professor of Political Science at Savannah State Univeristy)</w:t>
+      </w:r>
+    </w:p>
+    <w:p>
+      <w:pPr>
+        <w:pStyle w:val="Compact"/>
+        <w:numPr>
+          <w:numId w:val="1005"/>
           <w:ilvl w:val="0"/>
         </w:numPr>
       </w:pPr>
@@ -412,10 +395,7 @@
     </w:p>
     <w:p>
       <w:pPr>
-        <w:numPr>
-          <w:numId w:val="1000"/>
-          <w:ilvl w:val="0"/>
-        </w:numPr>
+        <w:pStyle w:val="FirstParagraph"/>
       </w:pPr>
       <w:r>
         <w:t xml:space="preserve">. I downloaded the WGI for Cameroon</w:t>
@@ -423,10 +403,7 @@
     </w:p>
     <w:p>
       <w:pPr>
-        <w:numPr>
-          <w:numId w:val="1000"/>
-          <w:ilvl w:val="0"/>
-        </w:numPr>
+        <w:pStyle w:val="BodyText"/>
       </w:pPr>
       <w:r>
         <w:t xml:space="preserve">. I downloaded the economic and social indicators from the World Bank</w:t>
@@ -434,10 +411,7 @@
     </w:p>
     <w:p>
       <w:pPr>
-        <w:numPr>
-          <w:numId w:val="1000"/>
-          <w:ilvl w:val="0"/>
-        </w:numPr>
+        <w:pStyle w:val="BodyText"/>
       </w:pPr>
       <w:r>
         <w:t xml:space="preserve">. I downloaded the regime type indicators</w:t>
@@ -445,10 +419,7 @@
     </w:p>
     <w:p>
       <w:pPr>
-        <w:numPr>
-          <w:numId w:val="1000"/>
-          <w:ilvl w:val="0"/>
-        </w:numPr>
+        <w:pStyle w:val="BodyText"/>
       </w:pPr>
       <w:r>
         <w:t xml:space="preserve">. I rerun and verify the script on downloading the quantitative indicators on Cameroon</w:t>
@@ -456,8 +427,9 @@
     </w:p>
     <w:p>
       <w:pPr>
-        <w:numPr>
-          <w:numId w:val="1002"/>
+        <w:pStyle w:val="Compact"/>
+        <w:numPr>
+          <w:numId w:val="1006"/>
           <w:ilvl w:val="0"/>
         </w:numPr>
       </w:pPr>
@@ -467,10 +439,7 @@
     </w:p>
     <w:p>
       <w:pPr>
-        <w:numPr>
-          <w:numId w:val="1000"/>
-          <w:ilvl w:val="0"/>
-        </w:numPr>
+        <w:pStyle w:val="FirstParagraph"/>
       </w:pPr>
       <w:r>
         <w:t xml:space="preserve">. the data analysis starts with the stability average and stability trend around the world for the period of 1996 to 2016.</w:t>
@@ -478,10 +447,7 @@
     </w:p>
     <w:p>
       <w:pPr>
-        <w:numPr>
-          <w:numId w:val="1000"/>
-          <w:ilvl w:val="0"/>
-        </w:numPr>
+        <w:pStyle w:val="BodyText"/>
       </w:pPr>
       <w:r>
         <w:t xml:space="preserve">. Next: the stability averages and trends by region</w:t>
@@ -491,16 +457,16 @@
       <w:pPr>
         <w:pStyle w:val="Heading2"/>
       </w:pPr>
-      <w:bookmarkStart w:id="22" w:name="october-2018"/>
+      <w:bookmarkStart w:id="23" w:name="october-2018"/>
+      <w:bookmarkEnd w:id="23"/>
       <w:r>
         <w:t xml:space="preserve">October 2018</w:t>
       </w:r>
-      <w:bookmarkEnd w:id="22"/>
-    </w:p>
-    <w:p>
-      <w:pPr>
-        <w:numPr>
-          <w:numId w:val="1003"/>
+    </w:p>
+    <w:p>
+      <w:pPr>
+        <w:numPr>
+          <w:numId w:val="1007"/>
           <w:ilvl w:val="0"/>
         </w:numPr>
       </w:pPr>
@@ -511,7 +477,7 @@
     <w:p>
       <w:pPr>
         <w:numPr>
-          <w:numId w:val="1003"/>
+          <w:numId w:val="1007"/>
           <w:ilvl w:val="0"/>
         </w:numPr>
       </w:pPr>
@@ -549,7 +515,7 @@
     <w:p>
       <w:pPr>
         <w:numPr>
-          <w:numId w:val="1004"/>
+          <w:numId w:val="1008"/>
           <w:ilvl w:val="0"/>
         </w:numPr>
       </w:pPr>
@@ -572,7 +538,7 @@
     <w:p>
       <w:pPr>
         <w:numPr>
-          <w:numId w:val="1004"/>
+          <w:numId w:val="1008"/>
           <w:ilvl w:val="0"/>
         </w:numPr>
       </w:pPr>
@@ -595,7 +561,7 @@
     <w:p>
       <w:pPr>
         <w:numPr>
-          <w:numId w:val="1004"/>
+          <w:numId w:val="1008"/>
           <w:ilvl w:val="0"/>
         </w:numPr>
       </w:pPr>
@@ -618,7 +584,7 @@
     <w:p>
       <w:pPr>
         <w:numPr>
-          <w:numId w:val="1005"/>
+          <w:numId w:val="1009"/>
           <w:ilvl w:val="0"/>
         </w:numPr>
       </w:pPr>
@@ -629,7 +595,7 @@
     <w:p>
       <w:pPr>
         <w:numPr>
-          <w:numId w:val="1005"/>
+          <w:numId w:val="1009"/>
           <w:ilvl w:val="0"/>
         </w:numPr>
       </w:pPr>
@@ -641,17 +607,17 @@
       <w:pPr>
         <w:pStyle w:val="Heading2"/>
       </w:pPr>
-      <w:bookmarkStart w:id="23" w:name="november-2018"/>
+      <w:bookmarkStart w:id="24" w:name="november-2018"/>
+      <w:bookmarkEnd w:id="24"/>
       <w:r>
         <w:t xml:space="preserve">November 2018</w:t>
       </w:r>
-      <w:bookmarkEnd w:id="23"/>
     </w:p>
     <w:p>
       <w:pPr>
         <w:pStyle w:val="Compact"/>
         <w:numPr>
-          <w:numId w:val="1006"/>
+          <w:numId w:val="1010"/>
           <w:ilvl w:val="0"/>
         </w:numPr>
       </w:pPr>
@@ -663,7 +629,7 @@
       <w:pPr>
         <w:pStyle w:val="Compact"/>
         <w:numPr>
-          <w:numId w:val="1007"/>
+          <w:numId w:val="1011"/>
           <w:ilvl w:val="0"/>
         </w:numPr>
       </w:pPr>
@@ -675,7 +641,7 @@
       <w:pPr>
         <w:pStyle w:val="Compact"/>
         <w:numPr>
-          <w:numId w:val="1007"/>
+          <w:numId w:val="1011"/>
           <w:ilvl w:val="0"/>
         </w:numPr>
       </w:pPr>
@@ -687,7 +653,7 @@
       <w:pPr>
         <w:pStyle w:val="Compact"/>
         <w:numPr>
-          <w:numId w:val="1007"/>
+          <w:numId w:val="1011"/>
           <w:ilvl w:val="0"/>
         </w:numPr>
       </w:pPr>
@@ -699,17 +665,17 @@
       <w:pPr>
         <w:pStyle w:val="Compact"/>
         <w:numPr>
-          <w:numId w:val="1007"/>
-          <w:ilvl w:val="0"/>
-        </w:numPr>
-      </w:pPr>
-      <w:r>
-        <w:t xml:space="preserve">Kaufmann, D., Kraay, A., &amp; Mastruzzi, M. (2011). The Worldwide Governance Indicators: Methodology and Analytical Issues (Policy Research Working Paper 5430 No. 1876–4053). Washington, DC: The World Bank. Retrieved from</w:t>
-      </w:r>
-      <w:r>
-        <w:t xml:space="preserve"> </w:t>
-      </w:r>
-      <w:hyperlink r:id="rId24">
+          <w:numId w:val="1011"/>
+          <w:ilvl w:val="0"/>
+        </w:numPr>
+      </w:pPr>
+      <w:r>
+        <w:t xml:space="preserve">Kaufmann, D., Kraay, A., &amp; Mastruzzi, M. (2011). The Worldwide Governance Indicators: Methodology and Analytical Issues (Policy Research Working Paper 5430 No. 1876–4053). Washington, DC: The World Bank. Retrieved from</w:t>
+      </w:r>
+      <w:r>
+        <w:t xml:space="preserve"> </w:t>
+      </w:r>
+      <w:hyperlink r:id="rId25">
         <w:r>
           <w:rPr>
             <w:rStyle w:val="Hyperlink"/>
@@ -722,7 +688,7 @@
       <w:pPr>
         <w:pStyle w:val="Compact"/>
         <w:numPr>
-          <w:numId w:val="1007"/>
+          <w:numId w:val="1011"/>
           <w:ilvl w:val="0"/>
         </w:numPr>
       </w:pPr>
@@ -734,7 +700,7 @@
       <w:pPr>
         <w:pStyle w:val="Compact"/>
         <w:numPr>
-          <w:numId w:val="1007"/>
+          <w:numId w:val="1011"/>
           <w:ilvl w:val="0"/>
         </w:numPr>
       </w:pPr>
@@ -744,7 +710,7 @@
       <w:r>
         <w:t xml:space="preserve"> </w:t>
       </w:r>
-      <w:hyperlink r:id="rId25">
+      <w:hyperlink r:id="rId26">
         <w:r>
           <w:rPr>
             <w:rStyle w:val="Hyperlink"/>
@@ -756,7 +722,7 @@
     <w:p>
       <w:pPr>
         <w:numPr>
-          <w:numId w:val="1008"/>
+          <w:numId w:val="1012"/>
           <w:ilvl w:val="0"/>
         </w:numPr>
       </w:pPr>
@@ -768,8 +734,8 @@
       <w:pPr>
         <w:pStyle w:val="Compact"/>
         <w:numPr>
-          <w:numId w:val="1009"/>
-          <w:ilvl w:val="1"/>
+          <w:numId w:val="1012"/>
+          <w:ilvl w:val="0"/>
         </w:numPr>
       </w:pPr>
       <w:r>
@@ -796,10 +762,9 @@
     </w:p>
     <w:p>
       <w:pPr>
-        <w:pStyle w:val="Compact"/>
-        <w:numPr>
-          <w:numId w:val="1009"/>
-          <w:ilvl w:val="1"/>
+        <w:numPr>
+          <w:numId w:val="1012"/>
+          <w:ilvl w:val="0"/>
         </w:numPr>
       </w:pPr>
       <w:r>
@@ -827,7 +792,7 @@
     <w:p>
       <w:pPr>
         <w:numPr>
-          <w:numId w:val="1008"/>
+          <w:numId w:val="1012"/>
           <w:ilvl w:val="0"/>
         </w:numPr>
       </w:pPr>
@@ -868,7 +833,7 @@
     <w:p>
       <w:pPr>
         <w:numPr>
-          <w:numId w:val="1008"/>
+          <w:numId w:val="1012"/>
           <w:ilvl w:val="0"/>
         </w:numPr>
       </w:pPr>
@@ -909,7 +874,7 @@
     <w:p>
       <w:pPr>
         <w:numPr>
-          <w:numId w:val="1008"/>
+          <w:numId w:val="1012"/>
           <w:ilvl w:val="0"/>
         </w:numPr>
       </w:pPr>
@@ -932,7 +897,7 @@
     <w:p>
       <w:pPr>
         <w:numPr>
-          <w:numId w:val="1008"/>
+          <w:numId w:val="1012"/>
           <w:ilvl w:val="0"/>
         </w:numPr>
       </w:pPr>
@@ -958,7 +923,7 @@
     <w:p>
       <w:pPr>
         <w:numPr>
-          <w:numId w:val="1008"/>
+          <w:numId w:val="1012"/>
           <w:ilvl w:val="0"/>
         </w:numPr>
       </w:pPr>
@@ -970,11 +935,11 @@
       <w:pPr>
         <w:pStyle w:val="Heading2"/>
       </w:pPr>
-      <w:bookmarkStart w:id="26" w:name="december-2018"/>
+      <w:bookmarkStart w:id="27" w:name="december-2018"/>
+      <w:bookmarkEnd w:id="27"/>
       <w:r>
         <w:t xml:space="preserve">December 2018</w:t>
       </w:r>
-      <w:bookmarkEnd w:id="26"/>
     </w:p>
     <w:p>
       <w:pPr>
@@ -987,49 +952,103 @@
         <w:t xml:space="preserve"> </w:t>
       </w:r>
       <w:r>
-        <w:t xml:space="preserve">- observation of the second round of the presidential election: look at the campaign stategies, people’s interest and participation</w:t>
-      </w:r>
-    </w:p>
-    <w:p>
-      <w:pPr>
-        <w:numPr>
-          <w:numId w:val="1010"/>
-          <w:ilvl w:val="0"/>
-        </w:numPr>
-      </w:pPr>
-      <w:r>
-        <w:t xml:space="preserve">visit the University of Antananarivo for possible cooperation with the University of South Carolina,</w:t>
-      </w:r>
-    </w:p>
-    <w:p>
-      <w:pPr>
-        <w:numPr>
-          <w:numId w:val="1010"/>
-          <w:ilvl w:val="0"/>
-        </w:numPr>
-      </w:pPr>
-      <w:r>
-        <w:t xml:space="preserve">visit also the Doctoral School to see if I can teach a course or supervise a doctoral student,</w:t>
-      </w:r>
-    </w:p>
-    <w:p>
-      <w:pPr>
-        <w:numPr>
-          <w:numId w:val="1010"/>
-          <w:ilvl w:val="0"/>
-        </w:numPr>
-      </w:pPr>
-      <w:r>
-        <w:t xml:space="preserve">look also for possible collaboration on a book about the politics in Madagascar with Miary. This will include survey and elite interview on: the meaning of politics for the malagasy people, the objectives of participating in the political process, and the different stategies that can be used to achieve those objectives</w:t>
+        <w:t xml:space="preserve">- observation of the second round of the presidential election: look at the campaign stategies, people’s interest and participation,</w:t>
+      </w:r>
+    </w:p>
+    <w:p>
+      <w:pPr>
+        <w:numPr>
+          <w:numId w:val="1013"/>
+          <w:ilvl w:val="0"/>
+        </w:numPr>
+      </w:pPr>
+      <w:r>
+        <w:t xml:space="preserve">look also for possible collaboration on a book about the politics in Madagascar. This will include survey and elite interview on: the meaning of politics for the malagasy people, the objectives of participating in the political process, and the different stategies that can be used to achieve those objectives</w:t>
+      </w:r>
+    </w:p>
+    <w:p>
+      <w:pPr>
+        <w:numPr>
+          <w:numId w:val="1013"/>
+          <w:ilvl w:val="0"/>
+        </w:numPr>
+      </w:pPr>
+      <w:r>
+        <w:t xml:space="preserve">12/4/2018: before I leave for Madagascar, I downloaded the</w:t>
+      </w:r>
+      <w:r>
+        <w:t xml:space="preserve"> </w:t>
+      </w:r>
+      <w:r>
+        <w:t xml:space="preserve">“</w:t>
+      </w:r>
+      <w:r>
+        <w:t xml:space="preserve">Comprehensive Machine Learning Workflow</w:t>
+      </w:r>
+      <w:r>
+        <w:t xml:space="preserve">”</w:t>
+      </w:r>
+      <w:r>
+        <w:t xml:space="preserve"> </w:t>
+      </w:r>
+      <w:r>
+        <w:t xml:space="preserve">by Gabriel Pierobon (which I will read on the plane and during my trip to Madagascar), and I also reviewed the online courses on</w:t>
+      </w:r>
+      <w:r>
+        <w:t xml:space="preserve"> </w:t>
+      </w:r>
+      <w:r>
+        <w:t xml:space="preserve">“</w:t>
+      </w:r>
+      <w:r>
+        <w:t xml:space="preserve">Machine learning toobox</w:t>
+      </w:r>
+      <w:r>
+        <w:t xml:space="preserve">”</w:t>
+      </w:r>
+      <w:r>
+        <w:t xml:space="preserve"> </w:t>
+      </w:r>
+      <w:r>
+        <w:t xml:space="preserve">by Max Kuhn.</w:t>
+      </w:r>
+    </w:p>
+    <w:p>
+      <w:pPr>
+        <w:numPr>
+          <w:numId w:val="1013"/>
+          <w:ilvl w:val="0"/>
+        </w:numPr>
+      </w:pPr>
+      <w:r>
+        <w:t xml:space="preserve">12/10 to 12/12/2018: I applied Pierobon’s machine learning workflow in the analysis of the quantitative data in Chapter 2</w:t>
+      </w:r>
+    </w:p>
+    <w:p>
+      <w:pPr>
+        <w:numPr>
+          <w:numId w:val="1013"/>
+          <w:ilvl w:val="0"/>
+        </w:numPr>
+      </w:pPr>
+      <w:r>
+        <w:t xml:space="preserve">12/13/2018: the application of Pierobon’s workflow lead me to reconsider my dataset and decide to include a new variable on development category using the World Bank’s latest economic classification</w:t>
+      </w:r>
+    </w:p>
+    <w:p>
+      <w:pPr>
+        <w:numPr>
+          <w:numId w:val="1013"/>
+          <w:ilvl w:val="0"/>
+        </w:numPr>
+      </w:pPr>
+      <w:r>
+        <w:t xml:space="preserve">I stopped at the identification of the unnecessary variables.</w:t>
       </w:r>
     </w:p>
     <w:sectPr/>
   </w:body>
 </w:document>
-</file>
-
-<file path=word/comments.xml><?xml version="1.0" encoding="utf-8"?>
-<w:comments xmlns:w="http://schemas.openxmlformats.org/wordprocessingml/2006/main" xmlns:m="http://schemas.openxmlformats.org/officeDocument/2006/math" xmlns:r="http://schemas.openxmlformats.org/officeDocument/2006/relationships" xmlns:o="urn:schemas-microsoft-com:office:office" xmlns:v="urn:schemas-microsoft-com:vml" xmlns:w10="urn:schemas-microsoft-com:office:word" xmlns:a="http://schemas.openxmlformats.org/drawingml/2006/main" xmlns:pic="http://schemas.openxmlformats.org/drawingml/2006/picture" xmlns:wp="http://schemas.openxmlformats.org/drawingml/2006/wordprocessingDrawing"/>
 </file>
 
 <file path=word/footnotes.xml><?xml version="1.0" encoding="utf-8"?>
@@ -1053,8 +1072,8 @@
 
 <file path=word/numbering.xml><?xml version="1.0" encoding="utf-8"?>
 <w:numbering xmlns:w="http://schemas.openxmlformats.org/wordprocessingml/2006/main">
-  <w:abstractNum w:abstractNumId="990">
-    <w:nsid w:val="170cd2de"/>
+  <w:abstractNum w:abstractNumId="0">
+    <w:nsid w:val="e17f69ba"/>
     <w:multiLevelType w:val="multilevel"/>
     <w:lvl w:ilvl="0">
       <w:numFmt w:val="bullet"/>
@@ -1133,31 +1152,9 @@
         <w:ind w:left="4800" w:hanging="480"/>
       </w:pPr>
     </w:lvl>
-    <w:lvl w:ilvl="7">
-      <w:numFmt w:val="bullet"/>
-      <w:lvlText w:val=" "/>
-      <w:lvlJc w:val="left"/>
-      <w:pPr>
-        <w:tabs>
-          <w:tab w:val="num" w:pos="5040"/>
-        </w:tabs>
-        <w:ind w:left="5520" w:hanging="480"/>
-      </w:pPr>
-    </w:lvl>
-    <w:lvl w:ilvl="8">
-      <w:numFmt w:val="bullet"/>
-      <w:lvlText w:val=" "/>
-      <w:lvlJc w:val="left"/>
-      <w:pPr>
-        <w:tabs>
-          <w:tab w:val="num" w:pos="5760"/>
-        </w:tabs>
-        <w:ind w:left="6240" w:hanging="480"/>
-      </w:pPr>
-    </w:lvl>
   </w:abstractNum>
   <w:abstractNum w:abstractNumId="990">
-    <w:nsid w:val="2c1ae401"/>
+    <w:nsid w:val="5e6453b1"/>
     <w:multiLevelType w:val="multilevel"/>
     <w:lvl w:ilvl="0">
       <w:numFmt w:val="bullet"/>
@@ -1236,31 +1233,9 @@
         <w:ind w:left="4800" w:hanging="480"/>
       </w:pPr>
     </w:lvl>
-    <w:lvl w:ilvl="7">
-      <w:numFmt w:val="bullet"/>
-      <w:lvlText w:val=" "/>
-      <w:lvlJc w:val="left"/>
-      <w:pPr>
-        <w:tabs>
-          <w:tab w:val="num" w:pos="5040"/>
-        </w:tabs>
-        <w:ind w:left="5520" w:hanging="480"/>
-      </w:pPr>
-    </w:lvl>
-    <w:lvl w:ilvl="8">
-      <w:numFmt w:val="bullet"/>
-      <w:lvlText w:val=" "/>
-      <w:lvlJc w:val="left"/>
-      <w:pPr>
-        <w:tabs>
-          <w:tab w:val="num" w:pos="5760"/>
-        </w:tabs>
-        <w:ind w:left="6240" w:hanging="480"/>
-      </w:pPr>
-    </w:lvl>
   </w:abstractNum>
   <w:abstractNum w:abstractNumId="991">
-    <w:nsid w:val="ea454b4c"/>
+    <w:nsid w:val="4dae4358"/>
     <w:multiLevelType w:val="multilevel"/>
     <w:lvl w:ilvl="0">
       <w:numFmt w:val="bullet"/>
@@ -1339,31 +1314,9 @@
         <w:ind w:left="4800" w:hanging="480"/>
       </w:pPr>
     </w:lvl>
-    <w:lvl w:ilvl="7">
-      <w:numFmt w:val="bullet"/>
-      <w:lvlText w:val="–"/>
-      <w:lvlJc w:val="left"/>
-      <w:pPr>
-        <w:tabs>
-          <w:tab w:val="num" w:pos="5040"/>
-        </w:tabs>
-        <w:ind w:left="5520" w:hanging="480"/>
-      </w:pPr>
-    </w:lvl>
-    <w:lvl w:ilvl="8">
-      <w:numFmt w:val="bullet"/>
-      <w:lvlText w:val="•"/>
-      <w:lvlJc w:val="left"/>
-      <w:pPr>
-        <w:tabs>
-          <w:tab w:val="num" w:pos="5760"/>
-        </w:tabs>
-        <w:ind w:left="6240" w:hanging="480"/>
-      </w:pPr>
-    </w:lvl>
   </w:abstractNum>
   <w:abstractNum w:abstractNumId="99421">
-    <w:nsid w:val="71315dca"/>
+    <w:nsid w:val="fe3dba1e"/>
     <w:multiLevelType w:val="multilevel"/>
     <w:lvl w:ilvl="0">
       <w:start w:val="1"/>
@@ -1449,33 +1402,9 @@
         <w:ind w:left="4800" w:hanging="480"/>
       </w:pPr>
     </w:lvl>
-    <w:lvl w:ilvl="7">
-      <w:start w:val="1"/>
-      <w:numFmt w:val="decimal"/>
-      <w:lvlText w:val="%8)"/>
-      <w:lvlJc w:val="left"/>
-      <w:pPr>
-        <w:tabs>
-          <w:tab w:val="num" w:pos="5040"/>
-        </w:tabs>
-        <w:ind w:left="5520" w:hanging="480"/>
-      </w:pPr>
-    </w:lvl>
-    <w:lvl w:ilvl="8">
-      <w:start w:val="1"/>
-      <w:numFmt w:val="decimal"/>
-      <w:lvlText w:val="%9)"/>
-      <w:lvlJc w:val="left"/>
-      <w:pPr>
-        <w:tabs>
-          <w:tab w:val="num" w:pos="5760"/>
-        </w:tabs>
-        <w:ind w:left="6240" w:hanging="480"/>
-      </w:pPr>
-    </w:lvl>
   </w:abstractNum>
-  <w:num w:numId="1000">
-    <w:abstractNumId w:val="990"/>
+  <w:num w:numId="1">
+    <w:abstractNumId w:val="0"/>
   </w:num>
   <w:num w:numId="1000">
     <w:abstractNumId w:val="990"/>
@@ -1490,6 +1419,18 @@
     <w:abstractNumId w:val="991"/>
   </w:num>
   <w:num w:numId="1004">
+    <w:abstractNumId w:val="991"/>
+  </w:num>
+  <w:num w:numId="1005">
+    <w:abstractNumId w:val="991"/>
+  </w:num>
+  <w:num w:numId="1006">
+    <w:abstractNumId w:val="991"/>
+  </w:num>
+  <w:num w:numId="1007">
+    <w:abstractNumId w:val="991"/>
+  </w:num>
+  <w:num w:numId="1008">
     <w:abstractNumId w:val="99421"/>
     <w:lvlOverride w:ilvl="0">
       <w:startOverride w:val="1"/>
@@ -1512,20 +1453,14 @@
     <w:lvlOverride w:ilvl="6">
       <w:startOverride w:val="1"/>
     </w:lvlOverride>
-    <w:lvlOverride w:ilvl="7">
-      <w:startOverride w:val="1"/>
-    </w:lvlOverride>
-    <w:lvlOverride w:ilvl="8">
-      <w:startOverride w:val="1"/>
-    </w:lvlOverride>
   </w:num>
-  <w:num w:numId="1005">
+  <w:num w:numId="1009">
     <w:abstractNumId w:val="991"/>
   </w:num>
-  <w:num w:numId="1006">
+  <w:num w:numId="1010">
     <w:abstractNumId w:val="991"/>
   </w:num>
-  <w:num w:numId="1007">
+  <w:num w:numId="1011">
     <w:abstractNumId w:val="99421"/>
     <w:lvlOverride w:ilvl="0">
       <w:startOverride w:val="1"/>
@@ -1548,20 +1483,11 @@
     <w:lvlOverride w:ilvl="6">
       <w:startOverride w:val="1"/>
     </w:lvlOverride>
-    <w:lvlOverride w:ilvl="7">
-      <w:startOverride w:val="1"/>
-    </w:lvlOverride>
-    <w:lvlOverride w:ilvl="8">
-      <w:startOverride w:val="1"/>
-    </w:lvlOverride>
   </w:num>
-  <w:num w:numId="1008">
+  <w:num w:numId="1012">
     <w:abstractNumId w:val="991"/>
   </w:num>
-  <w:num w:numId="1009">
-    <w:abstractNumId w:val="991"/>
-  </w:num>
-  <w:num w:numId="1010">
+  <w:num w:numId="1013">
     <w:abstractNumId w:val="991"/>
   </w:num>
 </w:numbering>
@@ -1820,66 +1746,6 @@
       <w:szCs w:val="24"/>
     </w:rPr>
   </w:style>
-  <w:style w:type="paragraph" w:styleId="Heading7">
-    <w:name w:val="Heading 7"/>
-    <w:basedOn w:val="Normal"/>
-    <w:next w:val="BodyText"/>
-    <w:uiPriority w:val="9"/>
-    <w:unhideWhenUsed/>
-    <w:qFormat/>
-    <w:pPr>
-      <w:keepNext/>
-      <w:keepLines/>
-      <w:spacing w:before="200" w:after="0"/>
-      <w:outlineLvl w:val="6"/>
-    </w:pPr>
-    <w:rPr>
-      <w:rFonts w:asciiTheme="majorHAnsi" w:eastAsiaTheme="majorEastAsia" w:hAnsiTheme="majorHAnsi" w:cstheme="majorBidi"/>
-      <w:color w:val="4F81BD" w:themeColor="accent1"/>
-      <w:sz w:val="24"/>
-      <w:szCs w:val="24"/>
-    </w:rPr>
-  </w:style>
-  <w:style w:type="paragraph" w:styleId="Heading8">
-    <w:name w:val="Heading 8"/>
-    <w:basedOn w:val="Normal"/>
-    <w:next w:val="BodyText"/>
-    <w:uiPriority w:val="9"/>
-    <w:unhideWhenUsed/>
-    <w:qFormat/>
-    <w:pPr>
-      <w:keepNext/>
-      <w:keepLines/>
-      <w:spacing w:before="200" w:after="0"/>
-      <w:outlineLvl w:val="7"/>
-    </w:pPr>
-    <w:rPr>
-      <w:rFonts w:asciiTheme="majorHAnsi" w:eastAsiaTheme="majorEastAsia" w:hAnsiTheme="majorHAnsi" w:cstheme="majorBidi"/>
-      <w:color w:val="4F81BD" w:themeColor="accent1"/>
-      <w:sz w:val="24"/>
-      <w:szCs w:val="24"/>
-    </w:rPr>
-  </w:style>
-  <w:style w:type="paragraph" w:styleId="Heading9">
-    <w:name w:val="Heading 9"/>
-    <w:basedOn w:val="Normal"/>
-    <w:next w:val="BodyText"/>
-    <w:uiPriority w:val="9"/>
-    <w:unhideWhenUsed/>
-    <w:qFormat/>
-    <w:pPr>
-      <w:keepNext/>
-      <w:keepLines/>
-      <w:spacing w:before="200" w:after="0"/>
-      <w:outlineLvl w:val="8"/>
-    </w:pPr>
-    <w:rPr>
-      <w:rFonts w:asciiTheme="majorHAnsi" w:eastAsiaTheme="majorEastAsia" w:hAnsiTheme="majorHAnsi" w:cstheme="majorBidi"/>
-      <w:color w:val="4F81BD" w:themeColor="accent1"/>
-      <w:sz w:val="24"/>
-      <w:szCs w:val="24"/>
-    </w:rPr>
-  </w:style>
   <w:style w:type="paragraph" w:styleId="BlockText">
     <w:name w:val="Block Text"/>
     <w:basedOn w:val="BodyText"/>
@@ -1911,9 +1777,8 @@
     <w:semiHidden/>
     <w:unhideWhenUsed/>
   </w:style>
-  <w:style w:type="table" w:default="1" w:styleId="Table">
-    <w:name w:val="Table"/>
-    <w:basedOn w:val="TableNormal"/>
+  <w:style w:type="table" w:default="1" w:styleId="TableNormal">
+    <w:name w:val="Normal Table"/>
     <w:semiHidden/>
     <w:unhideWhenUsed/>
     <w:qFormat/>
@@ -1970,8 +1835,8 @@
     <w:name w:val="Figure"/>
     <w:basedOn w:val="Normal"/>
   </w:style>
-  <w:style w:type="paragraph" w:customStyle="1" w:styleId="CaptionedFigure">
-    <w:name w:val="Captioned Figure"/>
+  <w:style w:type="paragraph" w:customStyle="1" w:styleId="FigureWithCaption">
+    <w:name w:val="Figure with Caption"/>
     <w:basedOn w:val="Figure"/>
     <w:pPr>
       <w:keepNext/>

</xml_diff>